<commit_message>
Lab 3 Parte 2
Se agrego codigo a la hoja de "estilos.css".
Se agrego el informe con formato PDF.
</commit_message>
<xml_diff>
--- a/Laboratorio 3/Lab 3 - 10 etiquetas con atributos CSS/documentos/Lab 3 - Informe Etiquetas con atributos CSS.docx
+++ b/Laboratorio 3/Lab 3 - 10 etiquetas con atributos CSS/documentos/Lab 3 - Informe Etiquetas con atributos CSS.docx
@@ -1,6 +1,6 @@
 
 <file path=word/document.xml><?xml version="1.0" encoding="utf-8"?>
-<w:document xmlns:wpc="http://schemas.microsoft.com/office/word/2010/wordprocessingCanvas" xmlns:cx="http://schemas.microsoft.com/office/drawing/2014/chartex" xmlns:cx1="http://schemas.microsoft.com/office/drawing/2015/9/8/chartex" xmlns:mc="http://schemas.openxmlformats.org/markup-compatibility/2006" xmlns:o="urn:schemas-microsoft-com:office:office" xmlns:r="http://schemas.openxmlformats.org/officeDocument/2006/relationships" xmlns:m="http://schemas.openxmlformats.org/officeDocument/2006/math" xmlns:v="urn:schemas-microsoft-com:vml" xmlns:wp14="http://schemas.microsoft.com/office/word/2010/wordprocessingDrawing" xmlns:wp="http://schemas.openxmlformats.org/drawingml/2006/wordprocessingDrawing" xmlns:w10="urn:schemas-microsoft-com:office:word" xmlns:w="http://schemas.openxmlformats.org/wordprocessingml/2006/main" xmlns:w14="http://schemas.microsoft.com/office/word/2010/wordml" xmlns:w15="http://schemas.microsoft.com/office/word/2012/wordml" xmlns:w16se="http://schemas.microsoft.com/office/word/2015/wordml/symex" xmlns:wpg="http://schemas.microsoft.com/office/word/2010/wordprocessingGroup" xmlns:wpi="http://schemas.microsoft.com/office/word/2010/wordprocessingInk" xmlns:wne="http://schemas.microsoft.com/office/word/2006/wordml" xmlns:wps="http://schemas.microsoft.com/office/word/2010/wordprocessingShape" mc:Ignorable="w14 w15 w16se wp14">
+<w:document xmlns:wpc="http://schemas.microsoft.com/office/word/2010/wordprocessingCanvas" xmlns:cx="http://schemas.microsoft.com/office/drawing/2014/chartex" xmlns:cx1="http://schemas.microsoft.com/office/drawing/2015/9/8/chartex" xmlns:cx2="http://schemas.microsoft.com/office/drawing/2015/10/21/chartex" xmlns:cx3="http://schemas.microsoft.com/office/drawing/2016/5/9/chartex" xmlns:cx4="http://schemas.microsoft.com/office/drawing/2016/5/10/chartex" xmlns:cx5="http://schemas.microsoft.com/office/drawing/2016/5/11/chartex" xmlns:cx6="http://schemas.microsoft.com/office/drawing/2016/5/12/chartex" xmlns:cx7="http://schemas.microsoft.com/office/drawing/2016/5/13/chartex" xmlns:cx8="http://schemas.microsoft.com/office/drawing/2016/5/14/chartex" xmlns:mc="http://schemas.openxmlformats.org/markup-compatibility/2006" xmlns:aink="http://schemas.microsoft.com/office/drawing/2016/ink" xmlns:am3d="http://schemas.microsoft.com/office/drawing/2017/model3d" xmlns:o="urn:schemas-microsoft-com:office:office" xmlns:r="http://schemas.openxmlformats.org/officeDocument/2006/relationships" xmlns:m="http://schemas.openxmlformats.org/officeDocument/2006/math" xmlns:v="urn:schemas-microsoft-com:vml" xmlns:wp14="http://schemas.microsoft.com/office/word/2010/wordprocessingDrawing" xmlns:wp="http://schemas.openxmlformats.org/drawingml/2006/wordprocessingDrawing" xmlns:w10="urn:schemas-microsoft-com:office:word" xmlns:w="http://schemas.openxmlformats.org/wordprocessingml/2006/main" xmlns:w14="http://schemas.microsoft.com/office/word/2010/wordml" xmlns:w15="http://schemas.microsoft.com/office/word/2012/wordml" xmlns:w16cid="http://schemas.microsoft.com/office/word/2016/wordml/cid" xmlns:w16se="http://schemas.microsoft.com/office/word/2015/wordml/symex" xmlns:wpg="http://schemas.microsoft.com/office/word/2010/wordprocessingGroup" xmlns:wpi="http://schemas.microsoft.com/office/word/2010/wordprocessingInk" xmlns:wne="http://schemas.microsoft.com/office/word/2006/wordml" xmlns:wps="http://schemas.microsoft.com/office/word/2010/wordprocessingShape" mc:Ignorable="w14 w15 w16se w16cid wp14">
   <w:body>
     <w:p>
       <w:pPr>
@@ -56,7 +56,17 @@
           <w:sz w:val="24"/>
           <w:szCs w:val="24"/>
         </w:rPr>
-        <w:t>17 julio de 2019</w:t>
+        <w:t>24</w:t>
+      </w:r>
+      <w:bookmarkStart w:id="0" w:name="_GoBack"/>
+      <w:bookmarkEnd w:id="0"/>
+      <w:r>
+        <w:rPr>
+          <w:rFonts w:ascii="Arial" w:hAnsi="Arial" w:cs="Arial"/>
+          <w:sz w:val="24"/>
+          <w:szCs w:val="24"/>
+        </w:rPr>
+        <w:t xml:space="preserve"> julio de 2019</w:t>
       </w:r>
     </w:p>
     <w:p>
@@ -321,6 +331,72 @@
     <w:p>
       <w:pPr>
         <w:pStyle w:val="Sinespaciado"/>
+        <w:jc w:val="both"/>
+        <w:rPr>
+          <w:rFonts w:ascii="Arial" w:hAnsi="Arial" w:cs="Arial"/>
+          <w:sz w:val="24"/>
+          <w:szCs w:val="24"/>
+        </w:rPr>
+      </w:pPr>
+    </w:p>
+    <w:p>
+      <w:pPr>
+        <w:pStyle w:val="Sinespaciado"/>
+        <w:jc w:val="both"/>
+        <w:rPr>
+          <w:rFonts w:ascii="Arial" w:hAnsi="Arial" w:cs="Arial"/>
+          <w:sz w:val="24"/>
+          <w:szCs w:val="24"/>
+        </w:rPr>
+      </w:pPr>
+    </w:p>
+    <w:p>
+      <w:pPr>
+        <w:pStyle w:val="Sinespaciado"/>
+        <w:jc w:val="both"/>
+        <w:rPr>
+          <w:rFonts w:ascii="Arial" w:hAnsi="Arial" w:cs="Arial"/>
+          <w:sz w:val="24"/>
+          <w:szCs w:val="24"/>
+        </w:rPr>
+      </w:pPr>
+    </w:p>
+    <w:p>
+      <w:pPr>
+        <w:pStyle w:val="Sinespaciado"/>
+        <w:jc w:val="both"/>
+        <w:rPr>
+          <w:rFonts w:ascii="Arial" w:hAnsi="Arial" w:cs="Arial"/>
+          <w:sz w:val="24"/>
+          <w:szCs w:val="24"/>
+        </w:rPr>
+      </w:pPr>
+    </w:p>
+    <w:p>
+      <w:pPr>
+        <w:pStyle w:val="Sinespaciado"/>
+        <w:jc w:val="both"/>
+        <w:rPr>
+          <w:rFonts w:ascii="Arial" w:hAnsi="Arial" w:cs="Arial"/>
+          <w:sz w:val="24"/>
+          <w:szCs w:val="24"/>
+        </w:rPr>
+      </w:pPr>
+    </w:p>
+    <w:p>
+      <w:pPr>
+        <w:pStyle w:val="Sinespaciado"/>
+        <w:jc w:val="both"/>
+        <w:rPr>
+          <w:rFonts w:ascii="Arial" w:hAnsi="Arial" w:cs="Arial"/>
+          <w:sz w:val="24"/>
+          <w:szCs w:val="24"/>
+        </w:rPr>
+      </w:pPr>
+    </w:p>
+    <w:p>
+      <w:pPr>
+        <w:pStyle w:val="Sinespaciado"/>
         <w:numPr>
           <w:ilvl w:val="0"/>
           <w:numId w:val="1"/>
@@ -338,7 +414,26 @@
           <w:sz w:val="24"/>
           <w:szCs w:val="24"/>
         </w:rPr>
-        <w:t xml:space="preserve">Creamos una carpeta con nombre ‘css’ y creamos un documento llamado ‘estilos.css’ </w:t>
+        <w:lastRenderedPageBreak/>
+        <w:t>Creamos una carpeta con nombre ‘</w:t>
+      </w:r>
+      <w:proofErr w:type="spellStart"/>
+      <w:r>
+        <w:rPr>
+          <w:rFonts w:ascii="Arial" w:hAnsi="Arial" w:cs="Arial"/>
+          <w:sz w:val="24"/>
+          <w:szCs w:val="24"/>
+        </w:rPr>
+        <w:t>css</w:t>
+      </w:r>
+      <w:proofErr w:type="spellEnd"/>
+      <w:r>
+        <w:rPr>
+          <w:rFonts w:ascii="Arial" w:hAnsi="Arial" w:cs="Arial"/>
+          <w:sz w:val="24"/>
+          <w:szCs w:val="24"/>
+        </w:rPr>
+        <w:t xml:space="preserve">’ y creamos un documento llamado ‘estilos.css’ </w:t>
       </w:r>
     </w:p>
     <w:p>
@@ -356,7 +451,6 @@
           <w:noProof/>
           <w:lang w:eastAsia="es-GT"/>
         </w:rPr>
-        <w:lastRenderedPageBreak/>
         <w:drawing>
           <wp:inline distT="0" distB="0" distL="0" distR="0" wp14:anchorId="0B7D5E50" wp14:editId="17ABBF7E">
             <wp:extent cx="5581650" cy="1304925"/>
@@ -471,6 +565,17 @@
     <w:p>
       <w:pPr>
         <w:pStyle w:val="Sinespaciado"/>
+        <w:jc w:val="both"/>
+        <w:rPr>
+          <w:rFonts w:ascii="Arial" w:hAnsi="Arial" w:cs="Arial"/>
+          <w:sz w:val="24"/>
+          <w:szCs w:val="24"/>
+        </w:rPr>
+      </w:pPr>
+    </w:p>
+    <w:p>
+      <w:pPr>
+        <w:pStyle w:val="Sinespaciado"/>
         <w:numPr>
           <w:ilvl w:val="0"/>
           <w:numId w:val="1"/>
@@ -576,6 +681,94 @@
     <w:p>
       <w:pPr>
         <w:pStyle w:val="Sinespaciado"/>
+        <w:jc w:val="both"/>
+        <w:rPr>
+          <w:rFonts w:ascii="Arial" w:hAnsi="Arial" w:cs="Arial"/>
+          <w:sz w:val="24"/>
+          <w:szCs w:val="24"/>
+        </w:rPr>
+      </w:pPr>
+    </w:p>
+    <w:p>
+      <w:pPr>
+        <w:pStyle w:val="Sinespaciado"/>
+        <w:jc w:val="both"/>
+        <w:rPr>
+          <w:rFonts w:ascii="Arial" w:hAnsi="Arial" w:cs="Arial"/>
+          <w:sz w:val="24"/>
+          <w:szCs w:val="24"/>
+        </w:rPr>
+      </w:pPr>
+    </w:p>
+    <w:p>
+      <w:pPr>
+        <w:pStyle w:val="Sinespaciado"/>
+        <w:jc w:val="both"/>
+        <w:rPr>
+          <w:rFonts w:ascii="Arial" w:hAnsi="Arial" w:cs="Arial"/>
+          <w:sz w:val="24"/>
+          <w:szCs w:val="24"/>
+        </w:rPr>
+      </w:pPr>
+    </w:p>
+    <w:p>
+      <w:pPr>
+        <w:pStyle w:val="Sinespaciado"/>
+        <w:jc w:val="both"/>
+        <w:rPr>
+          <w:rFonts w:ascii="Arial" w:hAnsi="Arial" w:cs="Arial"/>
+          <w:sz w:val="24"/>
+          <w:szCs w:val="24"/>
+        </w:rPr>
+      </w:pPr>
+    </w:p>
+    <w:p>
+      <w:pPr>
+        <w:pStyle w:val="Sinespaciado"/>
+        <w:jc w:val="both"/>
+        <w:rPr>
+          <w:rFonts w:ascii="Arial" w:hAnsi="Arial" w:cs="Arial"/>
+          <w:sz w:val="24"/>
+          <w:szCs w:val="24"/>
+        </w:rPr>
+      </w:pPr>
+    </w:p>
+    <w:p>
+      <w:pPr>
+        <w:pStyle w:val="Sinespaciado"/>
+        <w:jc w:val="both"/>
+        <w:rPr>
+          <w:rFonts w:ascii="Arial" w:hAnsi="Arial" w:cs="Arial"/>
+          <w:sz w:val="24"/>
+          <w:szCs w:val="24"/>
+        </w:rPr>
+      </w:pPr>
+    </w:p>
+    <w:p>
+      <w:pPr>
+        <w:pStyle w:val="Sinespaciado"/>
+        <w:jc w:val="both"/>
+        <w:rPr>
+          <w:rFonts w:ascii="Arial" w:hAnsi="Arial" w:cs="Arial"/>
+          <w:sz w:val="24"/>
+          <w:szCs w:val="24"/>
+        </w:rPr>
+      </w:pPr>
+    </w:p>
+    <w:p>
+      <w:pPr>
+        <w:pStyle w:val="Sinespaciado"/>
+        <w:jc w:val="both"/>
+        <w:rPr>
+          <w:rFonts w:ascii="Arial" w:hAnsi="Arial" w:cs="Arial"/>
+          <w:sz w:val="24"/>
+          <w:szCs w:val="24"/>
+        </w:rPr>
+      </w:pPr>
+    </w:p>
+    <w:p>
+      <w:pPr>
+        <w:pStyle w:val="Sinespaciado"/>
         <w:numPr>
           <w:ilvl w:val="0"/>
           <w:numId w:val="1"/>
@@ -593,6 +786,7 @@
           <w:sz w:val="24"/>
           <w:szCs w:val="24"/>
         </w:rPr>
+        <w:lastRenderedPageBreak/>
         <w:t>Después de algunos cambios con CSS</w:t>
       </w:r>
     </w:p>
@@ -611,7 +805,6 @@
           <w:noProof/>
           <w:lang w:eastAsia="es-GT"/>
         </w:rPr>
-        <w:lastRenderedPageBreak/>
         <w:drawing>
           <wp:inline distT="0" distB="0" distL="0" distR="0" wp14:anchorId="376C86BD" wp14:editId="0F85C416">
             <wp:extent cx="5612130" cy="2948940"/>
@@ -680,21 +873,435 @@
           <w:sz w:val="24"/>
           <w:szCs w:val="24"/>
         </w:rPr>
-        <w:t xml:space="preserve">Utilizamos una función nueva en el código. Se agrego un id </w:t>
-      </w:r>
-      <w:bookmarkStart w:id="0" w:name="_GoBack"/>
-      <w:bookmarkEnd w:id="0"/>
-    </w:p>
-    <w:p>
-      <w:pPr>
-        <w:pStyle w:val="Sinespaciado"/>
-        <w:jc w:val="both"/>
-        <w:rPr>
-          <w:rFonts w:ascii="Arial" w:hAnsi="Arial" w:cs="Arial"/>
-          <w:sz w:val="24"/>
-          <w:szCs w:val="24"/>
-        </w:rPr>
-      </w:pPr>
+        <w:t>Utilizamos una función nuev</w:t>
+      </w:r>
+      <w:r>
+        <w:rPr>
+          <w:rFonts w:ascii="Arial" w:hAnsi="Arial" w:cs="Arial"/>
+          <w:sz w:val="24"/>
+          <w:szCs w:val="24"/>
+        </w:rPr>
+        <w:t>a en el código. Se agrego un id</w:t>
+      </w:r>
+      <w:proofErr w:type="gramStart"/>
+      <w:r>
+        <w:rPr>
+          <w:rFonts w:ascii="Arial" w:hAnsi="Arial" w:cs="Arial"/>
+          <w:sz w:val="24"/>
+          <w:szCs w:val="24"/>
+        </w:rPr>
+        <w:t>=”</w:t>
+      </w:r>
+      <w:proofErr w:type="spellStart"/>
+      <w:r>
+        <w:rPr>
+          <w:rFonts w:ascii="Arial" w:hAnsi="Arial" w:cs="Arial"/>
+          <w:sz w:val="24"/>
+          <w:szCs w:val="24"/>
+        </w:rPr>
+        <w:t>siguenos</w:t>
+      </w:r>
+      <w:proofErr w:type="spellEnd"/>
+      <w:proofErr w:type="gramEnd"/>
+      <w:r>
+        <w:rPr>
+          <w:rFonts w:ascii="Arial" w:hAnsi="Arial" w:cs="Arial"/>
+          <w:sz w:val="24"/>
+          <w:szCs w:val="24"/>
+        </w:rPr>
+        <w:t>”</w:t>
+      </w:r>
+    </w:p>
+    <w:p>
+      <w:pPr>
+        <w:pStyle w:val="Sinespaciado"/>
+        <w:jc w:val="both"/>
+        <w:rPr>
+          <w:rFonts w:ascii="Arial" w:hAnsi="Arial" w:cs="Arial"/>
+          <w:sz w:val="24"/>
+          <w:szCs w:val="24"/>
+        </w:rPr>
+      </w:pPr>
+      <w:r>
+        <w:rPr>
+          <w:noProof/>
+        </w:rPr>
+        <w:drawing>
+          <wp:inline distT="0" distB="0" distL="0" distR="0" wp14:anchorId="01B9F744" wp14:editId="515083D0">
+            <wp:extent cx="5603889" cy="3886200"/>
+            <wp:effectExtent l="0" t="0" r="0" b="0"/>
+            <wp:docPr id="2" name="Imagen 2"/>
+            <wp:cNvGraphicFramePr>
+              <a:graphicFrameLocks xmlns:a="http://schemas.openxmlformats.org/drawingml/2006/main" noChangeAspect="1"/>
+            </wp:cNvGraphicFramePr>
+            <a:graphic xmlns:a="http://schemas.openxmlformats.org/drawingml/2006/main">
+              <a:graphicData uri="http://schemas.openxmlformats.org/drawingml/2006/picture">
+                <pic:pic xmlns:pic="http://schemas.openxmlformats.org/drawingml/2006/picture">
+                  <pic:nvPicPr>
+                    <pic:cNvPr id="1" name=""/>
+                    <pic:cNvPicPr/>
+                  </pic:nvPicPr>
+                  <pic:blipFill>
+                    <a:blip r:embed="rId11"/>
+                    <a:stretch>
+                      <a:fillRect/>
+                    </a:stretch>
+                  </pic:blipFill>
+                  <pic:spPr>
+                    <a:xfrm>
+                      <a:off x="0" y="0"/>
+                      <a:ext cx="5617491" cy="3895633"/>
+                    </a:xfrm>
+                    <a:prstGeom prst="rect">
+                      <a:avLst/>
+                    </a:prstGeom>
+                  </pic:spPr>
+                </pic:pic>
+              </a:graphicData>
+            </a:graphic>
+          </wp:inline>
+        </w:drawing>
+      </w:r>
+    </w:p>
+    <w:p>
+      <w:pPr>
+        <w:pStyle w:val="Sinespaciado"/>
+        <w:jc w:val="both"/>
+        <w:rPr>
+          <w:rFonts w:ascii="Arial" w:hAnsi="Arial" w:cs="Arial"/>
+          <w:sz w:val="24"/>
+          <w:szCs w:val="24"/>
+        </w:rPr>
+      </w:pPr>
+    </w:p>
+    <w:p>
+      <w:pPr>
+        <w:pStyle w:val="Sinespaciado"/>
+        <w:jc w:val="both"/>
+        <w:rPr>
+          <w:rFonts w:ascii="Arial" w:hAnsi="Arial" w:cs="Arial"/>
+          <w:sz w:val="24"/>
+          <w:szCs w:val="24"/>
+        </w:rPr>
+      </w:pPr>
+    </w:p>
+    <w:p>
+      <w:pPr>
+        <w:pStyle w:val="Sinespaciado"/>
+        <w:jc w:val="both"/>
+        <w:rPr>
+          <w:rFonts w:ascii="Arial" w:hAnsi="Arial" w:cs="Arial"/>
+          <w:sz w:val="24"/>
+          <w:szCs w:val="24"/>
+        </w:rPr>
+      </w:pPr>
+    </w:p>
+    <w:p>
+      <w:pPr>
+        <w:pStyle w:val="Sinespaciado"/>
+        <w:jc w:val="both"/>
+        <w:rPr>
+          <w:rFonts w:ascii="Arial" w:hAnsi="Arial" w:cs="Arial"/>
+          <w:sz w:val="24"/>
+          <w:szCs w:val="24"/>
+        </w:rPr>
+      </w:pPr>
+    </w:p>
+    <w:p>
+      <w:pPr>
+        <w:pStyle w:val="Sinespaciado"/>
+        <w:jc w:val="both"/>
+        <w:rPr>
+          <w:rFonts w:ascii="Arial" w:hAnsi="Arial" w:cs="Arial"/>
+          <w:sz w:val="24"/>
+          <w:szCs w:val="24"/>
+        </w:rPr>
+      </w:pPr>
+    </w:p>
+    <w:p>
+      <w:pPr>
+        <w:pStyle w:val="Sinespaciado"/>
+        <w:numPr>
+          <w:ilvl w:val="0"/>
+          <w:numId w:val="1"/>
+        </w:numPr>
+        <w:jc w:val="both"/>
+        <w:rPr>
+          <w:rFonts w:ascii="Arial" w:hAnsi="Arial" w:cs="Arial"/>
+          <w:sz w:val="24"/>
+          <w:szCs w:val="24"/>
+        </w:rPr>
+      </w:pPr>
+      <w:r>
+        <w:rPr>
+          <w:rFonts w:ascii="Arial" w:hAnsi="Arial" w:cs="Arial"/>
+          <w:sz w:val="24"/>
+          <w:szCs w:val="24"/>
+        </w:rPr>
+        <w:lastRenderedPageBreak/>
+        <w:t>Agregamos estilo al div con id</w:t>
+      </w:r>
+      <w:proofErr w:type="gramStart"/>
+      <w:r>
+        <w:rPr>
+          <w:rFonts w:ascii="Arial" w:hAnsi="Arial" w:cs="Arial"/>
+          <w:sz w:val="24"/>
+          <w:szCs w:val="24"/>
+        </w:rPr>
+        <w:t>=”</w:t>
+      </w:r>
+      <w:proofErr w:type="spellStart"/>
+      <w:r>
+        <w:rPr>
+          <w:rFonts w:ascii="Arial" w:hAnsi="Arial" w:cs="Arial"/>
+          <w:sz w:val="24"/>
+          <w:szCs w:val="24"/>
+        </w:rPr>
+        <w:t>siguenos</w:t>
+      </w:r>
+      <w:proofErr w:type="spellEnd"/>
+      <w:proofErr w:type="gramEnd"/>
+      <w:r>
+        <w:rPr>
+          <w:rFonts w:ascii="Arial" w:hAnsi="Arial" w:cs="Arial"/>
+          <w:sz w:val="24"/>
+          <w:szCs w:val="24"/>
+        </w:rPr>
+        <w:t>”</w:t>
+      </w:r>
+    </w:p>
+    <w:p>
+      <w:pPr>
+        <w:pStyle w:val="Sinespaciado"/>
+        <w:jc w:val="both"/>
+        <w:rPr>
+          <w:rFonts w:ascii="Arial" w:hAnsi="Arial" w:cs="Arial"/>
+          <w:sz w:val="24"/>
+          <w:szCs w:val="24"/>
+        </w:rPr>
+      </w:pPr>
+      <w:r>
+        <w:rPr>
+          <w:noProof/>
+        </w:rPr>
+        <w:drawing>
+          <wp:inline distT="0" distB="0" distL="0" distR="0" wp14:anchorId="45393FAC" wp14:editId="1A1025D9">
+            <wp:extent cx="5858208" cy="2343150"/>
+            <wp:effectExtent l="0" t="0" r="9525" b="0"/>
+            <wp:docPr id="5" name="Imagen 5"/>
+            <wp:cNvGraphicFramePr>
+              <a:graphicFrameLocks xmlns:a="http://schemas.openxmlformats.org/drawingml/2006/main" noChangeAspect="1"/>
+            </wp:cNvGraphicFramePr>
+            <a:graphic xmlns:a="http://schemas.openxmlformats.org/drawingml/2006/main">
+              <a:graphicData uri="http://schemas.openxmlformats.org/drawingml/2006/picture">
+                <pic:pic xmlns:pic="http://schemas.openxmlformats.org/drawingml/2006/picture">
+                  <pic:nvPicPr>
+                    <pic:cNvPr id="1" name=""/>
+                    <pic:cNvPicPr/>
+                  </pic:nvPicPr>
+                  <pic:blipFill>
+                    <a:blip r:embed="rId12"/>
+                    <a:stretch>
+                      <a:fillRect/>
+                    </a:stretch>
+                  </pic:blipFill>
+                  <pic:spPr>
+                    <a:xfrm>
+                      <a:off x="0" y="0"/>
+                      <a:ext cx="5865999" cy="2346266"/>
+                    </a:xfrm>
+                    <a:prstGeom prst="rect">
+                      <a:avLst/>
+                    </a:prstGeom>
+                  </pic:spPr>
+                </pic:pic>
+              </a:graphicData>
+            </a:graphic>
+          </wp:inline>
+        </w:drawing>
+      </w:r>
+    </w:p>
+    <w:p>
+      <w:pPr>
+        <w:pStyle w:val="Sinespaciado"/>
+        <w:jc w:val="both"/>
+        <w:rPr>
+          <w:rFonts w:ascii="Arial" w:hAnsi="Arial" w:cs="Arial"/>
+          <w:sz w:val="24"/>
+          <w:szCs w:val="24"/>
+        </w:rPr>
+      </w:pPr>
+    </w:p>
+    <w:p>
+      <w:pPr>
+        <w:pStyle w:val="Sinespaciado"/>
+        <w:numPr>
+          <w:ilvl w:val="0"/>
+          <w:numId w:val="1"/>
+        </w:numPr>
+        <w:jc w:val="both"/>
+        <w:rPr>
+          <w:rFonts w:ascii="Arial" w:hAnsi="Arial" w:cs="Arial"/>
+          <w:sz w:val="24"/>
+          <w:szCs w:val="24"/>
+        </w:rPr>
+      </w:pPr>
+      <w:r>
+        <w:rPr>
+          <w:rFonts w:ascii="Arial" w:hAnsi="Arial" w:cs="Arial"/>
+          <w:sz w:val="24"/>
+          <w:szCs w:val="24"/>
+        </w:rPr>
+        <w:t>Etiquetas con algunos atributos</w:t>
+      </w:r>
+    </w:p>
+    <w:p>
+      <w:pPr>
+        <w:pStyle w:val="Sinespaciado"/>
+        <w:jc w:val="both"/>
+        <w:rPr>
+          <w:rFonts w:ascii="Arial" w:hAnsi="Arial" w:cs="Arial"/>
+          <w:sz w:val="24"/>
+          <w:szCs w:val="24"/>
+        </w:rPr>
+      </w:pPr>
+      <w:r>
+        <w:rPr>
+          <w:noProof/>
+        </w:rPr>
+        <w:drawing>
+          <wp:inline distT="0" distB="0" distL="0" distR="0" wp14:anchorId="09C0B758" wp14:editId="0982D7B4">
+            <wp:extent cx="4622586" cy="4983480"/>
+            <wp:effectExtent l="0" t="0" r="6985" b="7620"/>
+            <wp:docPr id="6" name="Imagen 6"/>
+            <wp:cNvGraphicFramePr>
+              <a:graphicFrameLocks xmlns:a="http://schemas.openxmlformats.org/drawingml/2006/main" noChangeAspect="1"/>
+            </wp:cNvGraphicFramePr>
+            <a:graphic xmlns:a="http://schemas.openxmlformats.org/drawingml/2006/main">
+              <a:graphicData uri="http://schemas.openxmlformats.org/drawingml/2006/picture">
+                <pic:pic xmlns:pic="http://schemas.openxmlformats.org/drawingml/2006/picture">
+                  <pic:nvPicPr>
+                    <pic:cNvPr id="1" name=""/>
+                    <pic:cNvPicPr/>
+                  </pic:nvPicPr>
+                  <pic:blipFill>
+                    <a:blip r:embed="rId13"/>
+                    <a:stretch>
+                      <a:fillRect/>
+                    </a:stretch>
+                  </pic:blipFill>
+                  <pic:spPr>
+                    <a:xfrm>
+                      <a:off x="0" y="0"/>
+                      <a:ext cx="4623625" cy="4984600"/>
+                    </a:xfrm>
+                    <a:prstGeom prst="rect">
+                      <a:avLst/>
+                    </a:prstGeom>
+                  </pic:spPr>
+                </pic:pic>
+              </a:graphicData>
+            </a:graphic>
+          </wp:inline>
+        </w:drawing>
+      </w:r>
+    </w:p>
+    <w:p>
+      <w:pPr>
+        <w:pStyle w:val="Sinespaciado"/>
+        <w:jc w:val="both"/>
+        <w:rPr>
+          <w:rFonts w:ascii="Arial" w:hAnsi="Arial" w:cs="Arial"/>
+          <w:sz w:val="24"/>
+          <w:szCs w:val="24"/>
+        </w:rPr>
+      </w:pPr>
+    </w:p>
+    <w:p>
+      <w:pPr>
+        <w:pStyle w:val="Sinespaciado"/>
+        <w:jc w:val="both"/>
+        <w:rPr>
+          <w:rFonts w:ascii="Arial" w:hAnsi="Arial" w:cs="Arial"/>
+          <w:sz w:val="24"/>
+          <w:szCs w:val="24"/>
+        </w:rPr>
+      </w:pPr>
+    </w:p>
+    <w:p>
+      <w:pPr>
+        <w:pStyle w:val="Sinespaciado"/>
+        <w:numPr>
+          <w:ilvl w:val="0"/>
+          <w:numId w:val="1"/>
+        </w:numPr>
+        <w:jc w:val="both"/>
+        <w:rPr>
+          <w:rFonts w:ascii="Arial" w:hAnsi="Arial" w:cs="Arial"/>
+          <w:sz w:val="24"/>
+          <w:szCs w:val="24"/>
+        </w:rPr>
+      </w:pPr>
+      <w:r>
+        <w:rPr>
+          <w:rFonts w:ascii="Arial" w:hAnsi="Arial" w:cs="Arial"/>
+          <w:sz w:val="24"/>
+          <w:szCs w:val="24"/>
+        </w:rPr>
+        <w:lastRenderedPageBreak/>
+        <w:t xml:space="preserve">Siempre llevamos el control de todos los cambios con GitHub Desktop </w:t>
+      </w:r>
+    </w:p>
+    <w:p>
+      <w:pPr>
+        <w:pStyle w:val="Sinespaciado"/>
+        <w:jc w:val="both"/>
+        <w:rPr>
+          <w:rFonts w:ascii="Arial" w:hAnsi="Arial" w:cs="Arial"/>
+          <w:sz w:val="24"/>
+          <w:szCs w:val="24"/>
+        </w:rPr>
+      </w:pPr>
+      <w:r>
+        <w:rPr>
+          <w:noProof/>
+        </w:rPr>
+        <w:drawing>
+          <wp:inline distT="0" distB="0" distL="0" distR="0" wp14:anchorId="2979AD5F" wp14:editId="0CC350A8">
+            <wp:extent cx="5612130" cy="2978150"/>
+            <wp:effectExtent l="0" t="0" r="7620" b="0"/>
+            <wp:docPr id="7" name="Imagen 7"/>
+            <wp:cNvGraphicFramePr>
+              <a:graphicFrameLocks xmlns:a="http://schemas.openxmlformats.org/drawingml/2006/main" noChangeAspect="1"/>
+            </wp:cNvGraphicFramePr>
+            <a:graphic xmlns:a="http://schemas.openxmlformats.org/drawingml/2006/main">
+              <a:graphicData uri="http://schemas.openxmlformats.org/drawingml/2006/picture">
+                <pic:pic xmlns:pic="http://schemas.openxmlformats.org/drawingml/2006/picture">
+                  <pic:nvPicPr>
+                    <pic:cNvPr id="1" name=""/>
+                    <pic:cNvPicPr/>
+                  </pic:nvPicPr>
+                  <pic:blipFill>
+                    <a:blip r:embed="rId14"/>
+                    <a:stretch>
+                      <a:fillRect/>
+                    </a:stretch>
+                  </pic:blipFill>
+                  <pic:spPr>
+                    <a:xfrm>
+                      <a:off x="0" y="0"/>
+                      <a:ext cx="5612130" cy="2978150"/>
+                    </a:xfrm>
+                    <a:prstGeom prst="rect">
+                      <a:avLst/>
+                    </a:prstGeom>
+                  </pic:spPr>
+                </pic:pic>
+              </a:graphicData>
+            </a:graphic>
+          </wp:inline>
+        </w:drawing>
+      </w:r>
     </w:p>
     <w:p>
       <w:pPr>
@@ -718,7 +1325,7 @@
 </file>
 
 <file path=word/numbering.xml><?xml version="1.0" encoding="utf-8"?>
-<w:numbering xmlns:wpc="http://schemas.microsoft.com/office/word/2010/wordprocessingCanvas" xmlns:cx="http://schemas.microsoft.com/office/drawing/2014/chartex" xmlns:cx1="http://schemas.microsoft.com/office/drawing/2015/9/8/chartex" xmlns:mc="http://schemas.openxmlformats.org/markup-compatibility/2006" xmlns:o="urn:schemas-microsoft-com:office:office" xmlns:r="http://schemas.openxmlformats.org/officeDocument/2006/relationships" xmlns:m="http://schemas.openxmlformats.org/officeDocument/2006/math" xmlns:v="urn:schemas-microsoft-com:vml" xmlns:wp14="http://schemas.microsoft.com/office/word/2010/wordprocessingDrawing" xmlns:wp="http://schemas.openxmlformats.org/drawingml/2006/wordprocessingDrawing" xmlns:w10="urn:schemas-microsoft-com:office:word" xmlns:w="http://schemas.openxmlformats.org/wordprocessingml/2006/main" xmlns:w14="http://schemas.microsoft.com/office/word/2010/wordml" xmlns:w15="http://schemas.microsoft.com/office/word/2012/wordml" xmlns:w16se="http://schemas.microsoft.com/office/word/2015/wordml/symex" xmlns:wpg="http://schemas.microsoft.com/office/word/2010/wordprocessingGroup" xmlns:wpi="http://schemas.microsoft.com/office/word/2010/wordprocessingInk" xmlns:wne="http://schemas.microsoft.com/office/word/2006/wordml" xmlns:wps="http://schemas.microsoft.com/office/word/2010/wordprocessingShape" mc:Ignorable="w14 w15 w16se wp14">
+<w:numbering xmlns:wpc="http://schemas.microsoft.com/office/word/2010/wordprocessingCanvas" xmlns:cx="http://schemas.microsoft.com/office/drawing/2014/chartex" xmlns:cx1="http://schemas.microsoft.com/office/drawing/2015/9/8/chartex" xmlns:cx2="http://schemas.microsoft.com/office/drawing/2015/10/21/chartex" xmlns:cx3="http://schemas.microsoft.com/office/drawing/2016/5/9/chartex" xmlns:cx4="http://schemas.microsoft.com/office/drawing/2016/5/10/chartex" xmlns:cx5="http://schemas.microsoft.com/office/drawing/2016/5/11/chartex" xmlns:cx6="http://schemas.microsoft.com/office/drawing/2016/5/12/chartex" xmlns:cx7="http://schemas.microsoft.com/office/drawing/2016/5/13/chartex" xmlns:cx8="http://schemas.microsoft.com/office/drawing/2016/5/14/chartex" xmlns:mc="http://schemas.openxmlformats.org/markup-compatibility/2006" xmlns:aink="http://schemas.microsoft.com/office/drawing/2016/ink" xmlns:am3d="http://schemas.microsoft.com/office/drawing/2017/model3d" xmlns:o="urn:schemas-microsoft-com:office:office" xmlns:r="http://schemas.openxmlformats.org/officeDocument/2006/relationships" xmlns:m="http://schemas.openxmlformats.org/officeDocument/2006/math" xmlns:v="urn:schemas-microsoft-com:vml" xmlns:wp14="http://schemas.microsoft.com/office/word/2010/wordprocessingDrawing" xmlns:wp="http://schemas.openxmlformats.org/drawingml/2006/wordprocessingDrawing" xmlns:w10="urn:schemas-microsoft-com:office:word" xmlns:w="http://schemas.openxmlformats.org/wordprocessingml/2006/main" xmlns:w14="http://schemas.microsoft.com/office/word/2010/wordml" xmlns:w15="http://schemas.microsoft.com/office/word/2012/wordml" xmlns:w16cid="http://schemas.microsoft.com/office/word/2016/wordml/cid" xmlns:w16se="http://schemas.microsoft.com/office/word/2015/wordml/symex" xmlns:wpg="http://schemas.microsoft.com/office/word/2010/wordprocessingGroup" xmlns:wpi="http://schemas.microsoft.com/office/word/2010/wordprocessingInk" xmlns:wne="http://schemas.microsoft.com/office/word/2006/wordml" xmlns:wps="http://schemas.microsoft.com/office/word/2010/wordprocessingShape" mc:Ignorable="w14 w15 w16se w16cid wp14">
   <w:abstractNum w:abstractNumId="0" w15:restartNumberingAfterBreak="0">
     <w:nsid w:val="0907740D"/>
     <w:multiLevelType w:val="hybridMultilevel"/>
@@ -907,7 +1514,7 @@
 </file>
 
 <file path=word/styles.xml><?xml version="1.0" encoding="utf-8"?>
-<w:styles xmlns:mc="http://schemas.openxmlformats.org/markup-compatibility/2006" xmlns:r="http://schemas.openxmlformats.org/officeDocument/2006/relationships" xmlns:w="http://schemas.openxmlformats.org/wordprocessingml/2006/main" xmlns:w14="http://schemas.microsoft.com/office/word/2010/wordml" xmlns:w15="http://schemas.microsoft.com/office/word/2012/wordml" xmlns:w16se="http://schemas.microsoft.com/office/word/2015/wordml/symex" mc:Ignorable="w14 w15 w16se">
+<w:styles xmlns:mc="http://schemas.openxmlformats.org/markup-compatibility/2006" xmlns:r="http://schemas.openxmlformats.org/officeDocument/2006/relationships" xmlns:w="http://schemas.openxmlformats.org/wordprocessingml/2006/main" xmlns:w14="http://schemas.microsoft.com/office/word/2010/wordml" xmlns:w15="http://schemas.microsoft.com/office/word/2012/wordml" xmlns:w16cid="http://schemas.microsoft.com/office/word/2016/wordml/cid" xmlns:w16se="http://schemas.microsoft.com/office/word/2015/wordml/symex" mc:Ignorable="w14 w15 w16se w16cid">
   <w:docDefaults>
     <w:rPrDefault>
       <w:rPr>
@@ -923,7 +1530,7 @@
       </w:pPr>
     </w:pPrDefault>
   </w:docDefaults>
-  <w:latentStyles w:defLockedState="0" w:defUIPriority="99" w:defSemiHidden="0" w:defUnhideWhenUsed="0" w:defQFormat="0" w:count="371">
+  <w:latentStyles w:defLockedState="0" w:defUIPriority="99" w:defSemiHidden="0" w:defUnhideWhenUsed="0" w:defQFormat="0" w:count="375">
     <w:lsdException w:name="Normal" w:uiPriority="0" w:qFormat="1"/>
     <w:lsdException w:name="heading 1" w:uiPriority="9" w:qFormat="1"/>
     <w:lsdException w:name="heading 2" w:semiHidden="1" w:uiPriority="9" w:unhideWhenUsed="1" w:qFormat="1"/>
@@ -1029,7 +1636,6 @@
     <w:lsdException w:name="HTML Sample" w:semiHidden="1" w:unhideWhenUsed="1"/>
     <w:lsdException w:name="HTML Typewriter" w:semiHidden="1" w:unhideWhenUsed="1"/>
     <w:lsdException w:name="HTML Variable" w:semiHidden="1" w:unhideWhenUsed="1"/>
-    <w:lsdException w:name="Normal Table" w:semiHidden="1" w:unhideWhenUsed="1"/>
     <w:lsdException w:name="annotation subject" w:semiHidden="1" w:unhideWhenUsed="1"/>
     <w:lsdException w:name="No List" w:semiHidden="1" w:unhideWhenUsed="1"/>
     <w:lsdException w:name="Outline List 1" w:semiHidden="1" w:unhideWhenUsed="1"/>
@@ -1073,10 +1679,8 @@
     <w:lsdException w:name="Table Elegant" w:semiHidden="1" w:unhideWhenUsed="1"/>
     <w:lsdException w:name="Table Professional" w:semiHidden="1" w:unhideWhenUsed="1"/>
     <w:lsdException w:name="Table Subtle 1" w:semiHidden="1" w:unhideWhenUsed="1"/>
-    <w:lsdException w:name="Table Subtle 2" w:semiHidden="1" w:unhideWhenUsed="1"/>
     <w:lsdException w:name="Table Web 1" w:semiHidden="1" w:unhideWhenUsed="1"/>
     <w:lsdException w:name="Table Web 2" w:semiHidden="1" w:unhideWhenUsed="1"/>
-    <w:lsdException w:name="Table Web 3" w:semiHidden="1" w:unhideWhenUsed="1"/>
     <w:lsdException w:name="Balloon Text" w:semiHidden="1" w:unhideWhenUsed="1"/>
     <w:lsdException w:name="Table Grid" w:uiPriority="39"/>
     <w:lsdException w:name="Table Theme" w:semiHidden="1" w:unhideWhenUsed="1"/>
@@ -1295,6 +1899,10 @@
     <w:lsdException w:name="List Table 5 Dark Accent 6" w:uiPriority="50"/>
     <w:lsdException w:name="List Table 6 Colorful Accent 6" w:uiPriority="51"/>
     <w:lsdException w:name="List Table 7 Colorful Accent 6" w:uiPriority="52"/>
+    <w:lsdException w:name="Mention" w:semiHidden="1" w:unhideWhenUsed="1"/>
+    <w:lsdException w:name="Smart Hyperlink" w:semiHidden="1" w:unhideWhenUsed="1"/>
+    <w:lsdException w:name="Hashtag" w:semiHidden="1" w:unhideWhenUsed="1"/>
+    <w:lsdException w:name="Unresolved Mention" w:semiHidden="1" w:unhideWhenUsed="1"/>
   </w:latentStyles>
   <w:style w:type="paragraph" w:default="1" w:styleId="Normal">
     <w:name w:val="Normal"/>

</xml_diff>